<commit_message>
웹호스팅 : github page
</commit_message>
<xml_diff>
--- a/WEB1 태그정리.docx
+++ b/WEB1 태그정리.docx
@@ -2058,6 +2058,13 @@
     </w:p>
     <w:p/>
     <w:p>
+      <w:pPr>
+        <w:rPr>
+          <w:rFonts w:hint="eastAsia"/>
+        </w:rPr>
+      </w:pPr>
+    </w:p>
+    <w:p>
       <w:r>
         <w:rPr>
           <w:noProof/>
@@ -2250,6 +2257,317 @@
           <w:rFonts w:hint="eastAsia"/>
         </w:rPr>
         <w:t>자신의 컴퓨터에 직접 깔아서 하는 것)</w:t>
+      </w:r>
+    </w:p>
+    <w:p/>
+    <w:p>
+      <w:r>
+        <w:rPr>
+          <w:rFonts w:hint="eastAsia"/>
+        </w:rPr>
+        <w:t>W</w:t>
+      </w:r>
+      <w:r>
+        <w:t>EB1 – 1</w:t>
+      </w:r>
+      <w:r>
+        <w:t>8</w:t>
+      </w:r>
+      <w:r>
+        <w:t>.</w:t>
+      </w:r>
+      <w:r>
+        <w:t xml:space="preserve"> </w:t>
+      </w:r>
+      <w:proofErr w:type="spellStart"/>
+      <w:proofErr w:type="gramStart"/>
+      <w:r>
+        <w:rPr>
+          <w:rFonts w:hint="eastAsia"/>
+        </w:rPr>
+        <w:t>웹호스팅</w:t>
+      </w:r>
+      <w:proofErr w:type="spellEnd"/>
+      <w:r>
+        <w:rPr>
+          <w:rFonts w:hint="eastAsia"/>
+        </w:rPr>
+        <w:t xml:space="preserve"> </w:t>
+      </w:r>
+      <w:r>
+        <w:t>:</w:t>
+      </w:r>
+      <w:proofErr w:type="gramEnd"/>
+      <w:r>
+        <w:t xml:space="preserve"> </w:t>
+      </w:r>
+      <w:proofErr w:type="spellStart"/>
+      <w:r>
+        <w:t>github</w:t>
+      </w:r>
+      <w:proofErr w:type="spellEnd"/>
+      <w:r>
+        <w:t xml:space="preserve"> page</w:t>
+      </w:r>
+    </w:p>
+    <w:p/>
+    <w:p>
+      <w:pPr>
+        <w:rPr>
+          <w:rFonts w:hint="eastAsia"/>
+        </w:rPr>
+      </w:pPr>
+      <w:r>
+        <w:rPr>
+          <w:rFonts w:hint="eastAsia"/>
+        </w:rPr>
+        <w:t xml:space="preserve">웹 </w:t>
+      </w:r>
+      <w:proofErr w:type="spellStart"/>
+      <w:r>
+        <w:rPr>
+          <w:rFonts w:hint="eastAsia"/>
+        </w:rPr>
+        <w:t>호스팅회사</w:t>
+      </w:r>
+      <w:proofErr w:type="spellEnd"/>
+      <w:r>
+        <w:t xml:space="preserve"> – </w:t>
+      </w:r>
+      <w:r>
+        <w:rPr>
+          <w:rFonts w:hint="eastAsia"/>
+        </w:rPr>
+        <w:t>대신 웹서버를 제공해주는 회사</w:t>
+      </w:r>
+    </w:p>
+    <w:p>
+      <w:pPr>
+        <w:rPr>
+          <w:rFonts w:hint="eastAsia"/>
+        </w:rPr>
+      </w:pPr>
+    </w:p>
+    <w:p>
+      <w:r>
+        <w:rPr>
+          <w:rFonts w:hint="eastAsia"/>
+        </w:rPr>
+        <w:t xml:space="preserve"> </w:t>
+      </w:r>
+      <w:proofErr w:type="gramStart"/>
+      <w:r>
+        <w:rPr>
+          <w:rFonts w:hint="eastAsia"/>
+        </w:rPr>
+        <w:t xml:space="preserve">대표적으로 </w:t>
+      </w:r>
+      <w:r>
+        <w:t>:</w:t>
+      </w:r>
+      <w:proofErr w:type="gramEnd"/>
+      <w:r>
+        <w:t xml:space="preserve"> </w:t>
+      </w:r>
+      <w:proofErr w:type="spellStart"/>
+      <w:r>
+        <w:t>github</w:t>
+      </w:r>
+      <w:proofErr w:type="spellEnd"/>
+    </w:p>
+    <w:p>
+      <w:r>
+        <w:rPr>
+          <w:rFonts w:hint="eastAsia"/>
+        </w:rPr>
+        <w:t xml:space="preserve">그 </w:t>
+      </w:r>
+      <w:proofErr w:type="gramStart"/>
+      <w:r>
+        <w:rPr>
+          <w:rFonts w:hint="eastAsia"/>
+        </w:rPr>
+        <w:t xml:space="preserve">외로 </w:t>
+      </w:r>
+      <w:r>
+        <w:t>:</w:t>
+      </w:r>
+      <w:proofErr w:type="gramEnd"/>
+      <w:r>
+        <w:t xml:space="preserve"> </w:t>
+      </w:r>
+      <w:hyperlink r:id="rId11" w:history="1">
+        <w:r>
+          <w:rPr>
+            <w:rStyle w:val="a5"/>
+            <w:rFonts w:hint="eastAsia"/>
+          </w:rPr>
+          <w:t>h</w:t>
+        </w:r>
+        <w:r>
+          <w:rPr>
+            <w:rStyle w:val="a5"/>
+          </w:rPr>
+          <w:t>ttps://www.bitballoon.com/</w:t>
+        </w:r>
+      </w:hyperlink>
+    </w:p>
+    <w:p>
+      <w:r>
+        <w:t xml:space="preserve">         </w:t>
+      </w:r>
+      <w:hyperlink r:id="rId12" w:history="1">
+        <w:r>
+          <w:rPr>
+            <w:rStyle w:val="a5"/>
+          </w:rPr>
+          <w:t>http://neoocities.org/</w:t>
+        </w:r>
+      </w:hyperlink>
+    </w:p>
+    <w:p>
+      <w:r>
+        <w:t xml:space="preserve">         Amazon S3</w:t>
+      </w:r>
+    </w:p>
+    <w:p>
+      <w:r>
+        <w:rPr>
+          <w:rFonts w:hint="eastAsia"/>
+        </w:rPr>
+        <w:t xml:space="preserve"> </w:t>
+      </w:r>
+      <w:r>
+        <w:t xml:space="preserve">        Google Cloud Storage</w:t>
+      </w:r>
+    </w:p>
+    <w:p>
+      <w:r>
+        <w:rPr>
+          <w:rFonts w:hint="eastAsia"/>
+        </w:rPr>
+        <w:t xml:space="preserve"> </w:t>
+      </w:r>
+      <w:r>
+        <w:t xml:space="preserve">        Azure Blob</w:t>
+      </w:r>
+    </w:p>
+    <w:p/>
+    <w:p>
+      <w:r>
+        <w:rPr>
+          <w:noProof/>
+        </w:rPr>
+        <w:drawing>
+          <wp:inline distT="0" distB="0" distL="0" distR="0" wp14:anchorId="531CF83A" wp14:editId="46966298">
+            <wp:extent cx="5729605" cy="2576830"/>
+            <wp:effectExtent l="0" t="0" r="4445" b="0"/>
+            <wp:docPr id="4" name="그림 4"/>
+            <wp:cNvGraphicFramePr>
+              <a:graphicFrameLocks xmlns:a="http://schemas.openxmlformats.org/drawingml/2006/main" noChangeAspect="1"/>
+            </wp:cNvGraphicFramePr>
+            <a:graphic xmlns:a="http://schemas.openxmlformats.org/drawingml/2006/main">
+              <a:graphicData uri="http://schemas.openxmlformats.org/drawingml/2006/picture">
+                <pic:pic xmlns:pic="http://schemas.openxmlformats.org/drawingml/2006/picture">
+                  <pic:nvPicPr>
+                    <pic:cNvPr id="0" name="Picture 1"/>
+                    <pic:cNvPicPr>
+                      <a:picLocks noChangeAspect="1" noChangeArrowheads="1"/>
+                    </pic:cNvPicPr>
+                  </pic:nvPicPr>
+                  <pic:blipFill>
+                    <a:blip r:embed="rId13">
+                      <a:extLst>
+                        <a:ext uri="{28A0092B-C50C-407E-A947-70E740481C1C}">
+                          <a14:useLocalDpi xmlns:a14="http://schemas.microsoft.com/office/drawing/2010/main" val="0"/>
+                        </a:ext>
+                      </a:extLst>
+                    </a:blip>
+                    <a:srcRect/>
+                    <a:stretch>
+                      <a:fillRect/>
+                    </a:stretch>
+                  </pic:blipFill>
+                  <pic:spPr bwMode="auto">
+                    <a:xfrm>
+                      <a:off x="0" y="0"/>
+                      <a:ext cx="5729605" cy="2576830"/>
+                    </a:xfrm>
+                    <a:prstGeom prst="rect">
+                      <a:avLst/>
+                    </a:prstGeom>
+                    <a:noFill/>
+                    <a:ln>
+                      <a:noFill/>
+                    </a:ln>
+                  </pic:spPr>
+                </pic:pic>
+              </a:graphicData>
+            </a:graphic>
+          </wp:inline>
+        </w:drawing>
+      </w:r>
+    </w:p>
+    <w:p/>
+    <w:p>
+      <w:pPr>
+        <w:rPr>
+          <w:rFonts w:hint="eastAsia"/>
+        </w:rPr>
+      </w:pPr>
+      <w:r>
+        <w:rPr>
+          <w:noProof/>
+        </w:rPr>
+        <w:lastRenderedPageBreak/>
+        <w:drawing>
+          <wp:inline distT="0" distB="0" distL="0" distR="0" wp14:anchorId="08352C18" wp14:editId="4C99986C">
+            <wp:extent cx="5729605" cy="2576830"/>
+            <wp:effectExtent l="0" t="0" r="4445" b="0"/>
+            <wp:docPr id="5" name="그림 5"/>
+            <wp:cNvGraphicFramePr>
+              <a:graphicFrameLocks xmlns:a="http://schemas.openxmlformats.org/drawingml/2006/main" noChangeAspect="1"/>
+            </wp:cNvGraphicFramePr>
+            <a:graphic xmlns:a="http://schemas.openxmlformats.org/drawingml/2006/main">
+              <a:graphicData uri="http://schemas.openxmlformats.org/drawingml/2006/picture">
+                <pic:pic xmlns:pic="http://schemas.openxmlformats.org/drawingml/2006/picture">
+                  <pic:nvPicPr>
+                    <pic:cNvPr id="0" name="Picture 2"/>
+                    <pic:cNvPicPr>
+                      <a:picLocks noChangeAspect="1" noChangeArrowheads="1"/>
+                    </pic:cNvPicPr>
+                  </pic:nvPicPr>
+                  <pic:blipFill>
+                    <a:blip r:embed="rId14">
+                      <a:extLst>
+                        <a:ext uri="{28A0092B-C50C-407E-A947-70E740481C1C}">
+                          <a14:useLocalDpi xmlns:a14="http://schemas.microsoft.com/office/drawing/2010/main" val="0"/>
+                        </a:ext>
+                      </a:extLst>
+                    </a:blip>
+                    <a:srcRect/>
+                    <a:stretch>
+                      <a:fillRect/>
+                    </a:stretch>
+                  </pic:blipFill>
+                  <pic:spPr bwMode="auto">
+                    <a:xfrm>
+                      <a:off x="0" y="0"/>
+                      <a:ext cx="5729605" cy="2576830"/>
+                    </a:xfrm>
+                    <a:prstGeom prst="rect">
+                      <a:avLst/>
+                    </a:prstGeom>
+                    <a:noFill/>
+                    <a:ln>
+                      <a:noFill/>
+                    </a:ln>
+                  </pic:spPr>
+                </pic:pic>
+              </a:graphicData>
+            </a:graphic>
+          </wp:inline>
+        </w:drawing>
       </w:r>
     </w:p>
     <w:sectPr>

</xml_diff>

<commit_message>
19.1.1 웹서버 설치, 19.1.2 웹서버와 http
</commit_message>
<xml_diff>
--- a/WEB1 태그정리.docx
+++ b/WEB1 태그정리.docx
@@ -2057,13 +2057,7 @@
       </w:r>
     </w:p>
     <w:p/>
-    <w:p>
-      <w:pPr>
-        <w:rPr>
-          <w:rFonts w:hint="eastAsia"/>
-        </w:rPr>
-      </w:pPr>
-    </w:p>
+    <w:p/>
     <w:p>
       <w:r>
         <w:rPr>
@@ -2268,16 +2262,7 @@
         <w:t>W</w:t>
       </w:r>
       <w:r>
-        <w:t>EB1 – 1</w:t>
-      </w:r>
-      <w:r>
-        <w:t>8</w:t>
-      </w:r>
-      <w:r>
-        <w:t>.</w:t>
-      </w:r>
-      <w:r>
-        <w:t xml:space="preserve"> </w:t>
+        <w:t xml:space="preserve">EB1 – 18. </w:t>
       </w:r>
       <w:proofErr w:type="spellStart"/>
       <w:proofErr w:type="gramStart"/>
@@ -2312,11 +2297,6 @@
     </w:p>
     <w:p/>
     <w:p>
-      <w:pPr>
-        <w:rPr>
-          <w:rFonts w:hint="eastAsia"/>
-        </w:rPr>
-      </w:pPr>
       <w:r>
         <w:rPr>
           <w:rFonts w:hint="eastAsia"/>
@@ -2341,13 +2321,7 @@
         <w:t>대신 웹서버를 제공해주는 회사</w:t>
       </w:r>
     </w:p>
-    <w:p>
-      <w:pPr>
-        <w:rPr>
-          <w:rFonts w:hint="eastAsia"/>
-        </w:rPr>
-      </w:pPr>
-    </w:p>
+    <w:p/>
     <w:p>
       <w:r>
         <w:rPr>
@@ -2510,11 +2484,6 @@
     </w:p>
     <w:p/>
     <w:p>
-      <w:pPr>
-        <w:rPr>
-          <w:rFonts w:hint="eastAsia"/>
-        </w:rPr>
-      </w:pPr>
       <w:r>
         <w:rPr>
           <w:noProof/>
@@ -2554,6 +2523,352 @@
                     <a:xfrm>
                       <a:off x="0" y="0"/>
                       <a:ext cx="5729605" cy="2576830"/>
+                    </a:xfrm>
+                    <a:prstGeom prst="rect">
+                      <a:avLst/>
+                    </a:prstGeom>
+                    <a:noFill/>
+                    <a:ln>
+                      <a:noFill/>
+                    </a:ln>
+                  </pic:spPr>
+                </pic:pic>
+              </a:graphicData>
+            </a:graphic>
+          </wp:inline>
+        </w:drawing>
+      </w:r>
+    </w:p>
+    <w:p/>
+    <w:p/>
+    <w:p>
+      <w:r>
+        <w:rPr>
+          <w:rFonts w:hint="eastAsia"/>
+        </w:rPr>
+        <w:t>W</w:t>
+      </w:r>
+      <w:r>
+        <w:t>EB1 – 1</w:t>
+      </w:r>
+      <w:r>
+        <w:t>9</w:t>
+      </w:r>
+      <w:r>
+        <w:t>.</w:t>
+      </w:r>
+      <w:r>
+        <w:t xml:space="preserve"> </w:t>
+      </w:r>
+      <w:r>
+        <w:rPr>
+          <w:rFonts w:hint="eastAsia"/>
+        </w:rPr>
+        <w:t>웹서버 운영하기</w:t>
+      </w:r>
+    </w:p>
+    <w:p/>
+    <w:p>
+      <w:r>
+        <w:rPr>
+          <w:rFonts w:hint="eastAsia"/>
+        </w:rPr>
+        <w:t>웹서버 프로그램 설치하기</w:t>
+      </w:r>
+    </w:p>
+    <w:p>
+      <w:r>
+        <w:rPr>
+          <w:rFonts w:hint="eastAsia"/>
+        </w:rPr>
+        <w:t xml:space="preserve">제품군에는 </w:t>
+      </w:r>
+      <w:r>
+        <w:t xml:space="preserve">Apache, IIs, Nginx </w:t>
+      </w:r>
+      <w:r>
+        <w:rPr>
+          <w:rFonts w:hint="eastAsia"/>
+        </w:rPr>
+        <w:t>등등</w:t>
+      </w:r>
+    </w:p>
+    <w:p/>
+    <w:p>
+      <w:r>
+        <w:rPr>
+          <w:rFonts w:hint="eastAsia"/>
+        </w:rPr>
+        <w:t xml:space="preserve">사용할 프로그램은 </w:t>
+      </w:r>
+      <w:r>
+        <w:t>Apache</w:t>
+      </w:r>
+    </w:p>
+    <w:p/>
+    <w:p>
+      <w:r>
+        <w:rPr>
+          <w:rFonts w:hint="eastAsia"/>
+        </w:rPr>
+        <w:t>W</w:t>
+      </w:r>
+      <w:r>
+        <w:t>EB</w:t>
+      </w:r>
+      <w:r>
+        <w:t>1</w:t>
+      </w:r>
+      <w:r>
+        <w:t xml:space="preserve"> –</w:t>
+      </w:r>
+      <w:r>
+        <w:t xml:space="preserve"> </w:t>
+      </w:r>
+      <w:r>
+        <w:t>19.1</w:t>
+      </w:r>
+      <w:r>
+        <w:t>.</w:t>
+      </w:r>
+      <w:r>
+        <w:t>1</w:t>
+      </w:r>
+      <w:r>
+        <w:t xml:space="preserve"> 웹서버 </w:t>
+      </w:r>
+      <w:r>
+        <w:rPr>
+          <w:rFonts w:hint="eastAsia"/>
+        </w:rPr>
+        <w:t>설치(윈도우</w:t>
+      </w:r>
+      <w:r>
+        <w:t>)</w:t>
+      </w:r>
+    </w:p>
+    <w:p/>
+    <w:p>
+      <w:proofErr w:type="spellStart"/>
+      <w:r>
+        <w:t>Bitnami</w:t>
+      </w:r>
+      <w:proofErr w:type="spellEnd"/>
+      <w:r>
+        <w:t xml:space="preserve"> </w:t>
+      </w:r>
+      <w:r>
+        <w:rPr>
+          <w:rFonts w:hint="eastAsia"/>
+        </w:rPr>
+        <w:t>설치</w:t>
+      </w:r>
+    </w:p>
+    <w:p/>
+    <w:p>
+      <w:r>
+        <w:t xml:space="preserve">WEB1 – 19.1.2 </w:t>
+      </w:r>
+      <w:r>
+        <w:rPr>
+          <w:rFonts w:hint="eastAsia"/>
+        </w:rPr>
+        <w:t xml:space="preserve">웹서버와 </w:t>
+      </w:r>
+      <w:r>
+        <w:t>http(</w:t>
+      </w:r>
+      <w:r>
+        <w:rPr>
+          <w:rFonts w:hint="eastAsia"/>
+        </w:rPr>
+        <w:t>윈도우</w:t>
+      </w:r>
+      <w:r>
+        <w:t>)</w:t>
+      </w:r>
+    </w:p>
+    <w:p/>
+    <w:p>
+      <w:r>
+        <w:rPr>
+          <w:rFonts w:hint="eastAsia"/>
+        </w:rPr>
+        <w:t>1</w:t>
+      </w:r>
+      <w:r>
+        <w:t xml:space="preserve">27.0.0.1 = </w:t>
+      </w:r>
+      <w:r>
+        <w:rPr>
+          <w:rFonts w:hint="eastAsia"/>
+        </w:rPr>
+        <w:t xml:space="preserve">웹 브라우저가 설치 되어있는 컴퓨터를 </w:t>
+      </w:r>
+      <w:proofErr w:type="spellStart"/>
+      <w:r>
+        <w:rPr>
+          <w:rFonts w:hint="eastAsia"/>
+        </w:rPr>
+        <w:t>가르키는</w:t>
+      </w:r>
+      <w:proofErr w:type="spellEnd"/>
+      <w:r>
+        <w:rPr>
+          <w:rFonts w:hint="eastAsia"/>
+        </w:rPr>
+        <w:t xml:space="preserve"> 아주 특수한 약속 되어있는 주소</w:t>
+      </w:r>
+      <w:r>
+        <w:rPr>
+          <w:rFonts w:hint="eastAsia"/>
+        </w:rPr>
+        <w:t>.</w:t>
+      </w:r>
+      <w:r>
+        <w:t xml:space="preserve">  </w:t>
+      </w:r>
+    </w:p>
+    <w:p/>
+    <w:p>
+      <w:r>
+        <w:t>C:\Bitnami\wampstack-8.0.11-3\apache2\htdocs</w:t>
+      </w:r>
+      <w:r>
+        <w:t xml:space="preserve"> </w:t>
+      </w:r>
+      <w:r>
+        <w:rPr>
+          <w:rFonts w:hint="eastAsia"/>
+        </w:rPr>
+        <w:t xml:space="preserve">이곳에 작업한 </w:t>
+      </w:r>
+      <w:proofErr w:type="spellStart"/>
+      <w:r>
+        <w:rPr>
+          <w:rFonts w:hint="eastAsia"/>
+        </w:rPr>
+        <w:t>파일들올리면</w:t>
+      </w:r>
+      <w:proofErr w:type="spellEnd"/>
+      <w:r>
+        <w:rPr>
+          <w:rFonts w:hint="eastAsia"/>
+        </w:rPr>
+        <w:t xml:space="preserve"> 내가 작업한 사이</w:t>
+      </w:r>
+      <w:r>
+        <w:rPr>
+          <w:rFonts w:hint="eastAsia"/>
+        </w:rPr>
+        <w:lastRenderedPageBreak/>
+        <w:t>트가 나타남.</w:t>
+      </w:r>
+      <w:r>
+        <w:t xml:space="preserve">                 </w:t>
+      </w:r>
+    </w:p>
+    <w:p/>
+    <w:p>
+      <w:r>
+        <w:rPr>
+          <w:noProof/>
+        </w:rPr>
+        <w:drawing>
+          <wp:inline distT="0" distB="0" distL="0" distR="0" wp14:anchorId="7D7F6E07" wp14:editId="5D5EA0E5">
+            <wp:extent cx="5734050" cy="2581275"/>
+            <wp:effectExtent l="0" t="0" r="0" b="9525"/>
+            <wp:docPr id="7" name="그림 7"/>
+            <wp:cNvGraphicFramePr>
+              <a:graphicFrameLocks xmlns:a="http://schemas.openxmlformats.org/drawingml/2006/main" noChangeAspect="1"/>
+            </wp:cNvGraphicFramePr>
+            <a:graphic xmlns:a="http://schemas.openxmlformats.org/drawingml/2006/main">
+              <a:graphicData uri="http://schemas.openxmlformats.org/drawingml/2006/picture">
+                <pic:pic xmlns:pic="http://schemas.openxmlformats.org/drawingml/2006/picture">
+                  <pic:nvPicPr>
+                    <pic:cNvPr id="0" name="Picture 2"/>
+                    <pic:cNvPicPr>
+                      <a:picLocks noChangeAspect="1" noChangeArrowheads="1"/>
+                    </pic:cNvPicPr>
+                  </pic:nvPicPr>
+                  <pic:blipFill>
+                    <a:blip r:embed="rId15">
+                      <a:extLst>
+                        <a:ext uri="{28A0092B-C50C-407E-A947-70E740481C1C}">
+                          <a14:useLocalDpi xmlns:a14="http://schemas.microsoft.com/office/drawing/2010/main" val="0"/>
+                        </a:ext>
+                      </a:extLst>
+                    </a:blip>
+                    <a:srcRect/>
+                    <a:stretch>
+                      <a:fillRect/>
+                    </a:stretch>
+                  </pic:blipFill>
+                  <pic:spPr bwMode="auto">
+                    <a:xfrm>
+                      <a:off x="0" y="0"/>
+                      <a:ext cx="5734050" cy="2581275"/>
+                    </a:xfrm>
+                    <a:prstGeom prst="rect">
+                      <a:avLst/>
+                    </a:prstGeom>
+                    <a:noFill/>
+                    <a:ln>
+                      <a:noFill/>
+                    </a:ln>
+                  </pic:spPr>
+                </pic:pic>
+              </a:graphicData>
+            </a:graphic>
+          </wp:inline>
+        </w:drawing>
+      </w:r>
+    </w:p>
+    <w:p/>
+    <w:p>
+      <w:pPr>
+        <w:rPr>
+          <w:rFonts w:hint="eastAsia"/>
+        </w:rPr>
+      </w:pPr>
+      <w:r>
+        <w:rPr>
+          <w:noProof/>
+        </w:rPr>
+        <w:drawing>
+          <wp:inline distT="0" distB="0" distL="0" distR="0" wp14:anchorId="57A51C60" wp14:editId="05DBFED0">
+            <wp:extent cx="5734050" cy="2581275"/>
+            <wp:effectExtent l="0" t="0" r="0" b="9525"/>
+            <wp:docPr id="8" name="그림 8"/>
+            <wp:cNvGraphicFramePr>
+              <a:graphicFrameLocks xmlns:a="http://schemas.openxmlformats.org/drawingml/2006/main" noChangeAspect="1"/>
+            </wp:cNvGraphicFramePr>
+            <a:graphic xmlns:a="http://schemas.openxmlformats.org/drawingml/2006/main">
+              <a:graphicData uri="http://schemas.openxmlformats.org/drawingml/2006/picture">
+                <pic:pic xmlns:pic="http://schemas.openxmlformats.org/drawingml/2006/picture">
+                  <pic:nvPicPr>
+                    <pic:cNvPr id="0" name="Picture 3"/>
+                    <pic:cNvPicPr>
+                      <a:picLocks noChangeAspect="1" noChangeArrowheads="1"/>
+                    </pic:cNvPicPr>
+                  </pic:nvPicPr>
+                  <pic:blipFill>
+                    <a:blip r:embed="rId16">
+                      <a:extLst>
+                        <a:ext uri="{28A0092B-C50C-407E-A947-70E740481C1C}">
+                          <a14:useLocalDpi xmlns:a14="http://schemas.microsoft.com/office/drawing/2010/main" val="0"/>
+                        </a:ext>
+                      </a:extLst>
+                    </a:blip>
+                    <a:srcRect/>
+                    <a:stretch>
+                      <a:fillRect/>
+                    </a:stretch>
+                  </pic:blipFill>
+                  <pic:spPr bwMode="auto">
+                    <a:xfrm>
+                      <a:off x="0" y="0"/>
+                      <a:ext cx="5734050" cy="2581275"/>
                     </a:xfrm>
                     <a:prstGeom prst="rect">
                       <a:avLst/>

</xml_diff>